<commit_message>
Se modifica el plan del sprint
</commit_message>
<xml_diff>
--- a/SPRINT 2/1-Planificacion/Plan del Sprint 2 V1.0.docx
+++ b/SPRINT 2/1-Planificacion/Plan del Sprint 2 V1.0.docx
@@ -2702,6 +2702,15 @@
                 <w:lang w:eastAsia="es-CO"/>
               </w:rPr>
             </w:pPr>
+            <w:r>
+              <w:rPr>
+                <w:rFonts w:ascii="Verdana" w:eastAsia="Times New Roman" w:hAnsi="Verdana" w:cs="Calibri"/>
+                <w:sz w:val="16"/>
+                <w:szCs w:val="16"/>
+                <w:lang w:eastAsia="es-CO"/>
+              </w:rPr>
+              <w:t>4</w:t>
+            </w:r>
           </w:p>
         </w:tc>
         <w:tc>
@@ -2806,6 +2815,15 @@
                 <w:lang w:eastAsia="es-CO"/>
               </w:rPr>
             </w:pPr>
+            <w:r>
+              <w:rPr>
+                <w:rFonts w:ascii="Verdana" w:eastAsia="Times New Roman" w:hAnsi="Verdana" w:cs="Calibri"/>
+                <w:sz w:val="16"/>
+                <w:szCs w:val="16"/>
+                <w:lang w:eastAsia="es-CO"/>
+              </w:rPr>
+              <w:t>4</w:t>
+            </w:r>
           </w:p>
         </w:tc>
         <w:tc>
@@ -3313,6 +3331,15 @@
                 <w:lang w:eastAsia="es-CO"/>
               </w:rPr>
             </w:pPr>
+            <w:r>
+              <w:rPr>
+                <w:rFonts w:ascii="Verdana" w:eastAsia="Times New Roman" w:hAnsi="Verdana" w:cs="Calibri"/>
+                <w:sz w:val="16"/>
+                <w:szCs w:val="16"/>
+                <w:lang w:eastAsia="es-CO"/>
+              </w:rPr>
+              <w:t>4</w:t>
+            </w:r>
           </w:p>
         </w:tc>
         <w:tc>
@@ -3417,6 +3444,15 @@
                 <w:lang w:eastAsia="es-CO"/>
               </w:rPr>
             </w:pPr>
+            <w:r>
+              <w:rPr>
+                <w:rFonts w:ascii="Verdana" w:eastAsia="Times New Roman" w:hAnsi="Verdana" w:cs="Calibri"/>
+                <w:sz w:val="16"/>
+                <w:szCs w:val="16"/>
+                <w:lang w:eastAsia="es-CO"/>
+              </w:rPr>
+              <w:t>4</w:t>
+            </w:r>
           </w:p>
         </w:tc>
         <w:tc>
@@ -3924,6 +3960,15 @@
                 <w:lang w:eastAsia="es-CO"/>
               </w:rPr>
             </w:pPr>
+            <w:r>
+              <w:rPr>
+                <w:rFonts w:ascii="Verdana" w:eastAsia="Times New Roman" w:hAnsi="Verdana" w:cs="Calibri"/>
+                <w:sz w:val="16"/>
+                <w:szCs w:val="16"/>
+                <w:lang w:eastAsia="es-CO"/>
+              </w:rPr>
+              <w:t>4</w:t>
+            </w:r>
           </w:p>
         </w:tc>
         <w:tc>
@@ -4028,6 +4073,15 @@
                 <w:lang w:eastAsia="es-CO"/>
               </w:rPr>
             </w:pPr>
+            <w:r>
+              <w:rPr>
+                <w:rFonts w:ascii="Verdana" w:eastAsia="Times New Roman" w:hAnsi="Verdana" w:cs="Calibri"/>
+                <w:sz w:val="16"/>
+                <w:szCs w:val="16"/>
+                <w:lang w:eastAsia="es-CO"/>
+              </w:rPr>
+              <w:t>4</w:t>
+            </w:r>
           </w:p>
         </w:tc>
         <w:tc>
@@ -4535,6 +4589,15 @@
                 <w:lang w:eastAsia="es-CO"/>
               </w:rPr>
             </w:pPr>
+            <w:r>
+              <w:rPr>
+                <w:rFonts w:ascii="Verdana" w:eastAsia="Times New Roman" w:hAnsi="Verdana" w:cs="Calibri"/>
+                <w:sz w:val="16"/>
+                <w:szCs w:val="16"/>
+                <w:lang w:eastAsia="es-CO"/>
+              </w:rPr>
+              <w:t>4</w:t>
+            </w:r>
           </w:p>
         </w:tc>
         <w:tc>
@@ -4639,6 +4702,15 @@
                 <w:lang w:eastAsia="es-CO"/>
               </w:rPr>
             </w:pPr>
+            <w:r>
+              <w:rPr>
+                <w:rFonts w:ascii="Verdana" w:eastAsia="Times New Roman" w:hAnsi="Verdana" w:cs="Calibri"/>
+                <w:sz w:val="16"/>
+                <w:szCs w:val="16"/>
+                <w:lang w:eastAsia="es-CO"/>
+              </w:rPr>
+              <w:t>4</w:t>
+            </w:r>
           </w:p>
         </w:tc>
         <w:tc>
@@ -5250,6 +5322,15 @@
                 <w:lang w:eastAsia="es-CO"/>
               </w:rPr>
             </w:pPr>
+            <w:r>
+              <w:rPr>
+                <w:rFonts w:ascii="Verdana" w:eastAsia="Times New Roman" w:hAnsi="Verdana" w:cs="Calibri"/>
+                <w:sz w:val="16"/>
+                <w:szCs w:val="16"/>
+                <w:lang w:eastAsia="es-CO"/>
+              </w:rPr>
+              <w:t>4</w:t>
+            </w:r>
           </w:p>
         </w:tc>
         <w:tc>
@@ -7091,7 +7172,7 @@
         <w:gridCol w:w="1285"/>
         <w:gridCol w:w="1004"/>
         <w:gridCol w:w="1503"/>
-        <w:gridCol w:w="737"/>
+        <w:gridCol w:w="821"/>
         <w:gridCol w:w="609"/>
         <w:gridCol w:w="609"/>
         <w:gridCol w:w="609"/>
@@ -8142,6 +8223,17 @@
                 <w:lang w:eastAsia="es-CO"/>
               </w:rPr>
             </w:pPr>
+            <w:r>
+              <w:rPr>
+                <w:rFonts w:ascii="Verdana" w:eastAsia="Times New Roman" w:hAnsi="Verdana" w:cs="Calibri"/>
+                <w:b/>
+                <w:color w:val="000000"/>
+                <w:sz w:val="20"/>
+                <w:szCs w:val="20"/>
+                <w:lang w:eastAsia="es-CO"/>
+              </w:rPr>
+              <w:t>100%</w:t>
+            </w:r>
           </w:p>
         </w:tc>
         <w:tc>
@@ -8725,6 +8817,17 @@
                 <w:lang w:eastAsia="es-CO"/>
               </w:rPr>
             </w:pPr>
+            <w:r>
+              <w:rPr>
+                <w:rFonts w:ascii="Verdana" w:eastAsia="Times New Roman" w:hAnsi="Verdana" w:cs="Calibri"/>
+                <w:b/>
+                <w:color w:val="000000"/>
+                <w:sz w:val="20"/>
+                <w:szCs w:val="20"/>
+                <w:lang w:eastAsia="es-CO"/>
+              </w:rPr>
+              <w:t>100%</w:t>
+            </w:r>
           </w:p>
         </w:tc>
         <w:tc>
@@ -9127,6 +9230,17 @@
                 <w:lang w:eastAsia="es-CO"/>
               </w:rPr>
             </w:pPr>
+            <w:r>
+              <w:rPr>
+                <w:rFonts w:ascii="Verdana" w:eastAsia="Times New Roman" w:hAnsi="Verdana" w:cs="Calibri"/>
+                <w:b/>
+                <w:color w:val="000000"/>
+                <w:sz w:val="20"/>
+                <w:szCs w:val="20"/>
+                <w:lang w:eastAsia="es-CO"/>
+              </w:rPr>
+              <w:t>100%</w:t>
+            </w:r>
           </w:p>
         </w:tc>
         <w:tc>
@@ -9620,6 +9734,17 @@
                 <w:lang w:eastAsia="es-CO"/>
               </w:rPr>
             </w:pPr>
+            <w:r>
+              <w:rPr>
+                <w:rFonts w:ascii="Verdana" w:eastAsia="Times New Roman" w:hAnsi="Verdana" w:cs="Calibri"/>
+                <w:b/>
+                <w:color w:val="000000"/>
+                <w:sz w:val="20"/>
+                <w:szCs w:val="20"/>
+                <w:lang w:eastAsia="es-CO"/>
+              </w:rPr>
+              <w:t>100%</w:t>
+            </w:r>
           </w:p>
         </w:tc>
         <w:tc>
@@ -9720,6 +9845,8 @@
           <w:szCs w:val="20"/>
         </w:rPr>
       </w:pPr>
+      <w:bookmarkStart w:id="0" w:name="_GoBack"/>
+      <w:bookmarkEnd w:id="0"/>
     </w:p>
     <w:p>
       <w:pPr>
@@ -13892,8 +14019,6 @@
               </w:rPr>
               <w:t>Grupo de Trabajo</w:t>
             </w:r>
-            <w:bookmarkStart w:id="0" w:name="_GoBack"/>
-            <w:bookmarkEnd w:id="0"/>
           </w:p>
         </w:tc>
       </w:tr>
@@ -14309,7 +14434,7 @@
                                     <w:szCs w:val="16"/>
                                     <w:lang w:val="es-ES"/>
                                   </w:rPr>
-                                  <w:t>5</w:t>
+                                  <w:t>4</w:t>
                                 </w:r>
                                 <w:r>
                                   <w:rPr>
@@ -14391,7 +14516,7 @@
                               <w:szCs w:val="16"/>
                               <w:lang w:val="es-ES"/>
                             </w:rPr>
-                            <w:t>5</w:t>
+                            <w:t>4</w:t>
                           </w:r>
                           <w:r>
                             <w:rPr>
@@ -16147,7 +16272,7 @@
 </file>
 
 <file path=customXml/itemProps1.xml><?xml version="1.0" encoding="utf-8"?>
-<ds:datastoreItem xmlns:ds="http://schemas.openxmlformats.org/officeDocument/2006/customXml" ds:itemID="{267A27F3-7B87-4361-8E4A-CFF4B285A2C2}">
+<ds:datastoreItem xmlns:ds="http://schemas.openxmlformats.org/officeDocument/2006/customXml" ds:itemID="{D4E3317C-5F53-409C-9414-110940234C59}">
   <ds:schemaRefs>
     <ds:schemaRef ds:uri="http://schemas.openxmlformats.org/officeDocument/2006/bibliography"/>
   </ds:schemaRefs>

</xml_diff>